<commit_message>
Documenten voor opleiding toegevoegd
</commit_message>
<xml_diff>
--- a/testMaartApril/Opbouw opleidingsmoment.docx
+++ b/testMaartApril/Opbouw opleidingsmoment.docx
@@ -139,8 +139,13 @@
                 <w:numId w:val="2"/>
               </w:numPr>
             </w:pPr>
-            <w:r>
-              <w:t>Innovation lab</w:t>
+            <w:proofErr w:type="spellStart"/>
+            <w:r>
+              <w:t>Innovation</w:t>
+            </w:r>
+            <w:proofErr w:type="spellEnd"/>
+            <w:r>
+              <w:t xml:space="preserve"> lab</w:t>
             </w:r>
           </w:p>
           <w:p>
@@ -152,8 +157,13 @@
               </w:numPr>
             </w:pPr>
             <w:r>
-              <w:t>STEM challenge</w:t>
-            </w:r>
+              <w:t xml:space="preserve">STEM </w:t>
+            </w:r>
+            <w:proofErr w:type="spellStart"/>
+            <w:r>
+              <w:t>challenge</w:t>
+            </w:r>
+            <w:proofErr w:type="spellEnd"/>
           </w:p>
         </w:tc>
       </w:tr>
@@ -189,6 +199,293 @@
             <w:r>
               <w:t>Introductie project (1 lesuur)</w:t>
             </w:r>
+          </w:p>
+          <w:p>
+            <w:pPr>
+              <w:pStyle w:val="Lijstalinea"/>
+              <w:numPr>
+                <w:ilvl w:val="0"/>
+                <w:numId w:val="2"/>
+              </w:numPr>
+            </w:pPr>
+            <w:r>
+              <w:t>Motivatie en overzicht project</w:t>
+            </w:r>
+          </w:p>
+          <w:p>
+            <w:pPr>
+              <w:pStyle w:val="Lijstalinea"/>
+              <w:numPr>
+                <w:ilvl w:val="0"/>
+                <w:numId w:val="2"/>
+              </w:numPr>
+            </w:pPr>
+            <w:r>
+              <w:t>Demo app</w:t>
+            </w:r>
+          </w:p>
+        </w:tc>
+      </w:tr>
+      <w:tr>
+        <w:tc>
+          <w:tcPr>
+            <w:tcW w:w="421" w:type="dxa"/>
+          </w:tcPr>
+          <w:p>
+            <w:r>
+              <w:t>14:3</w:t>
+            </w:r>
+            <w:r>
+              <w:t>0</w:t>
+            </w:r>
+          </w:p>
+        </w:tc>
+        <w:tc>
+          <w:tcPr>
+            <w:tcW w:w="1275" w:type="dxa"/>
+          </w:tcPr>
+          <w:p>
+            <w:r>
+              <w:t>45’</w:t>
+            </w:r>
+          </w:p>
+        </w:tc>
+        <w:tc>
+          <w:tcPr>
+            <w:tcW w:w="7366" w:type="dxa"/>
+          </w:tcPr>
+          <w:p>
+            <w:r>
+              <w:t xml:space="preserve">Introductie </w:t>
+            </w:r>
+            <w:r>
+              <w:t>A</w:t>
+            </w:r>
+            <w:r>
+              <w:t xml:space="preserve">pp </w:t>
+            </w:r>
+            <w:proofErr w:type="spellStart"/>
+            <w:r>
+              <w:t>I</w:t>
+            </w:r>
+            <w:r>
+              <w:t>nventor</w:t>
+            </w:r>
+            <w:proofErr w:type="spellEnd"/>
+            <w:r>
+              <w:t xml:space="preserve"> (2-3 lesuren)</w:t>
+            </w:r>
+          </w:p>
+          <w:p>
+            <w:pPr>
+              <w:pStyle w:val="Lijstalinea"/>
+              <w:numPr>
+                <w:ilvl w:val="0"/>
+                <w:numId w:val="2"/>
+              </w:numPr>
+            </w:pPr>
+            <w:r>
+              <w:t>2 views</w:t>
+            </w:r>
+          </w:p>
+          <w:p>
+            <w:pPr>
+              <w:pStyle w:val="Lijstalinea"/>
+              <w:numPr>
+                <w:ilvl w:val="0"/>
+                <w:numId w:val="2"/>
+              </w:numPr>
+            </w:pPr>
+            <w:r>
+              <w:t>Programmeerstructuren</w:t>
+            </w:r>
+          </w:p>
+          <w:p>
+            <w:pPr>
+              <w:pStyle w:val="Lijstalinea"/>
+              <w:numPr>
+                <w:ilvl w:val="0"/>
+                <w:numId w:val="2"/>
+              </w:numPr>
+            </w:pPr>
+            <w:r>
+              <w:t>Eigen app maken: tekst-</w:t>
+            </w:r>
+            <w:proofErr w:type="spellStart"/>
+            <w:r>
+              <w:t>to</w:t>
+            </w:r>
+            <w:proofErr w:type="spellEnd"/>
+            <w:r>
+              <w:t>-speech</w:t>
+            </w:r>
+          </w:p>
+        </w:tc>
+      </w:tr>
+      <w:tr>
+        <w:tc>
+          <w:tcPr>
+            <w:tcW w:w="421" w:type="dxa"/>
+          </w:tcPr>
+          <w:p>
+            <w:r>
+              <w:t>15:1</w:t>
+            </w:r>
+            <w:r>
+              <w:t>5</w:t>
+            </w:r>
+          </w:p>
+        </w:tc>
+        <w:tc>
+          <w:tcPr>
+            <w:tcW w:w="1275" w:type="dxa"/>
+          </w:tcPr>
+          <w:p>
+            <w:r>
+              <w:t>2</w:t>
+            </w:r>
+            <w:r>
+              <w:t>5’</w:t>
+            </w:r>
+          </w:p>
+        </w:tc>
+        <w:tc>
+          <w:tcPr>
+            <w:tcW w:w="7366" w:type="dxa"/>
+          </w:tcPr>
+          <w:p>
+            <w:r>
+              <w:t>Digitale afbeeldingen en video</w:t>
+            </w:r>
+            <w:r>
+              <w:t xml:space="preserve"> (2 lesuren)</w:t>
+            </w:r>
+          </w:p>
+          <w:p>
+            <w:pPr>
+              <w:pStyle w:val="Lijstalinea"/>
+              <w:numPr>
+                <w:ilvl w:val="0"/>
+                <w:numId w:val="2"/>
+              </w:numPr>
+            </w:pPr>
+            <w:r>
+              <w:t>Pixels, RGB</w:t>
+            </w:r>
+          </w:p>
+          <w:p>
+            <w:pPr>
+              <w:pStyle w:val="Lijstalinea"/>
+              <w:numPr>
+                <w:ilvl w:val="0"/>
+                <w:numId w:val="2"/>
+              </w:numPr>
+            </w:pPr>
+            <w:r>
+              <w:t xml:space="preserve">Frames, </w:t>
+            </w:r>
+            <w:proofErr w:type="spellStart"/>
+            <w:r>
+              <w:t>fps</w:t>
+            </w:r>
+            <w:proofErr w:type="spellEnd"/>
+          </w:p>
+          <w:p>
+            <w:pPr>
+              <w:pStyle w:val="Lijstalinea"/>
+              <w:numPr>
+                <w:ilvl w:val="0"/>
+                <w:numId w:val="2"/>
+              </w:numPr>
+            </w:pPr>
+            <w:r>
+              <w:t>Roodwaarde van een afbeelding berekenen (canvas)</w:t>
+            </w:r>
+          </w:p>
+          <w:p>
+            <w:pPr>
+              <w:pStyle w:val="Lijstalinea"/>
+              <w:numPr>
+                <w:ilvl w:val="0"/>
+                <w:numId w:val="2"/>
+              </w:numPr>
+            </w:pPr>
+            <w:r>
+              <w:t>Grafiek maken</w:t>
+            </w:r>
+            <w:r>
+              <w:t xml:space="preserve"> van roodwaarde</w:t>
+            </w:r>
+          </w:p>
+        </w:tc>
+      </w:tr>
+      <w:tr>
+        <w:tc>
+          <w:tcPr>
+            <w:tcW w:w="421" w:type="dxa"/>
+          </w:tcPr>
+          <w:p>
+            <w:r>
+              <w:t>15:40</w:t>
+            </w:r>
+          </w:p>
+        </w:tc>
+        <w:tc>
+          <w:tcPr>
+            <w:tcW w:w="1275" w:type="dxa"/>
+          </w:tcPr>
+          <w:p>
+            <w:r>
+              <w:t>15’</w:t>
+            </w:r>
+          </w:p>
+        </w:tc>
+        <w:tc>
+          <w:tcPr>
+            <w:tcW w:w="7366" w:type="dxa"/>
+          </w:tcPr>
+          <w:p>
+            <w:r>
+              <w:t>PAUZE</w:t>
+            </w:r>
+          </w:p>
+        </w:tc>
+      </w:tr>
+      <w:tr>
+        <w:tc>
+          <w:tcPr>
+            <w:tcW w:w="421" w:type="dxa"/>
+          </w:tcPr>
+          <w:p>
+            <w:r>
+              <w:t>15:55</w:t>
+            </w:r>
+          </w:p>
+        </w:tc>
+        <w:tc>
+          <w:tcPr>
+            <w:tcW w:w="1275" w:type="dxa"/>
+          </w:tcPr>
+          <w:p>
+            <w:r>
+              <w:t>5</w:t>
+            </w:r>
+            <w:r>
+              <w:t>0’</w:t>
+            </w:r>
+          </w:p>
+        </w:tc>
+        <w:tc>
+          <w:tcPr>
+            <w:tcW w:w="7366" w:type="dxa"/>
+          </w:tcPr>
+          <w:p>
+            <w:r>
+              <w:t>Automatische piekdetectie</w:t>
+            </w:r>
+            <w:r>
+              <w:t xml:space="preserve"> (2-3 lesuren)</w:t>
+            </w:r>
             <w:bookmarkStart w:id="0" w:name="_GoBack"/>
             <w:bookmarkEnd w:id="0"/>
           </w:p>
@@ -201,19 +498,19 @@
               </w:numPr>
             </w:pPr>
             <w:r>
-              <w:t>Demo app</w:t>
-            </w:r>
-          </w:p>
-          <w:p>
-            <w:pPr>
-              <w:pStyle w:val="Lijstalinea"/>
-              <w:numPr>
-                <w:ilvl w:val="0"/>
-                <w:numId w:val="2"/>
-              </w:numPr>
-            </w:pPr>
-            <w:r>
-              <w:t>Motivatie en overzicht project</w:t>
+              <w:t>Hoe detecteren?</w:t>
+            </w:r>
+          </w:p>
+          <w:p>
+            <w:pPr>
+              <w:pStyle w:val="Lijstalinea"/>
+              <w:numPr>
+                <w:ilvl w:val="0"/>
+                <w:numId w:val="2"/>
+              </w:numPr>
+            </w:pPr>
+            <w:r>
+              <w:t>Fouriertransformatie</w:t>
             </w:r>
           </w:p>
         </w:tc>
@@ -225,10 +522,13 @@
           </w:tcPr>
           <w:p>
             <w:r>
-              <w:t>14:3</w:t>
-            </w:r>
-            <w:r>
-              <w:t>0</w:t>
+              <w:t>16:</w:t>
+            </w:r>
+            <w:r>
+              <w:t>4</w:t>
+            </w:r>
+            <w:r>
+              <w:t>5</w:t>
             </w:r>
           </w:p>
         </w:tc>
@@ -238,7 +538,10 @@
           </w:tcPr>
           <w:p>
             <w:r>
-              <w:t>45’</w:t>
+              <w:t>5</w:t>
+            </w:r>
+            <w:r>
+              <w:t>0’</w:t>
             </w:r>
           </w:p>
         </w:tc>
@@ -248,96 +551,7 @@
           </w:tcPr>
           <w:p>
             <w:r>
-              <w:t xml:space="preserve">Introductie </w:t>
-            </w:r>
-            <w:r>
-              <w:t>A</w:t>
-            </w:r>
-            <w:r>
-              <w:t xml:space="preserve">pp </w:t>
-            </w:r>
-            <w:r>
-              <w:t>I</w:t>
-            </w:r>
-            <w:r>
-              <w:t>nventor</w:t>
-            </w:r>
-            <w:r>
-              <w:t xml:space="preserve"> (2-3 lesuren)</w:t>
-            </w:r>
-          </w:p>
-          <w:p>
-            <w:pPr>
-              <w:pStyle w:val="Lijstalinea"/>
-              <w:numPr>
-                <w:ilvl w:val="0"/>
-                <w:numId w:val="2"/>
-              </w:numPr>
-            </w:pPr>
-            <w:r>
-              <w:t>2 views</w:t>
-            </w:r>
-          </w:p>
-          <w:p>
-            <w:pPr>
-              <w:pStyle w:val="Lijstalinea"/>
-              <w:numPr>
-                <w:ilvl w:val="0"/>
-                <w:numId w:val="2"/>
-              </w:numPr>
-            </w:pPr>
-            <w:r>
-              <w:t>Programmeerstructuren</w:t>
-            </w:r>
-          </w:p>
-          <w:p>
-            <w:pPr>
-              <w:pStyle w:val="Lijstalinea"/>
-              <w:numPr>
-                <w:ilvl w:val="0"/>
-                <w:numId w:val="2"/>
-              </w:numPr>
-            </w:pPr>
-            <w:r>
-              <w:t>Eigen app maken: tekst-to-speech</w:t>
-            </w:r>
-          </w:p>
-        </w:tc>
-      </w:tr>
-      <w:tr>
-        <w:tc>
-          <w:tcPr>
-            <w:tcW w:w="421" w:type="dxa"/>
-          </w:tcPr>
-          <w:p>
-            <w:r>
-              <w:t>15:1</w:t>
-            </w:r>
-            <w:r>
-              <w:t>5</w:t>
-            </w:r>
-          </w:p>
-        </w:tc>
-        <w:tc>
-          <w:tcPr>
-            <w:tcW w:w="1275" w:type="dxa"/>
-          </w:tcPr>
-          <w:p>
-            <w:r>
-              <w:t>2</w:t>
-            </w:r>
-            <w:r>
-              <w:t>5’</w:t>
-            </w:r>
-          </w:p>
-        </w:tc>
-        <w:tc>
-          <w:tcPr>
-            <w:tcW w:w="7366" w:type="dxa"/>
-          </w:tcPr>
-          <w:p>
-            <w:r>
-              <w:t>Digitale afbeeldingen en video</w:t>
+              <w:t>Bouwen van de complete app</w:t>
             </w:r>
             <w:r>
               <w:t xml:space="preserve"> (2 lesuren)</w:t>
@@ -352,183 +566,6 @@
               </w:numPr>
             </w:pPr>
             <w:r>
-              <w:t>Pixels, RGB</w:t>
-            </w:r>
-          </w:p>
-          <w:p>
-            <w:pPr>
-              <w:pStyle w:val="Lijstalinea"/>
-              <w:numPr>
-                <w:ilvl w:val="0"/>
-                <w:numId w:val="2"/>
-              </w:numPr>
-            </w:pPr>
-            <w:r>
-              <w:t>Frames, fps</w:t>
-            </w:r>
-          </w:p>
-          <w:p>
-            <w:pPr>
-              <w:pStyle w:val="Lijstalinea"/>
-              <w:numPr>
-                <w:ilvl w:val="0"/>
-                <w:numId w:val="2"/>
-              </w:numPr>
-            </w:pPr>
-            <w:r>
-              <w:t>Grafiek maken</w:t>
-            </w:r>
-            <w:r>
-              <w:t xml:space="preserve"> van roodwaarde</w:t>
-            </w:r>
-          </w:p>
-        </w:tc>
-      </w:tr>
-      <w:tr>
-        <w:tc>
-          <w:tcPr>
-            <w:tcW w:w="421" w:type="dxa"/>
-          </w:tcPr>
-          <w:p>
-            <w:r>
-              <w:t>15:40</w:t>
-            </w:r>
-          </w:p>
-        </w:tc>
-        <w:tc>
-          <w:tcPr>
-            <w:tcW w:w="1275" w:type="dxa"/>
-          </w:tcPr>
-          <w:p>
-            <w:r>
-              <w:t>15’</w:t>
-            </w:r>
-          </w:p>
-        </w:tc>
-        <w:tc>
-          <w:tcPr>
-            <w:tcW w:w="7366" w:type="dxa"/>
-          </w:tcPr>
-          <w:p>
-            <w:r>
-              <w:t>PAUZE</w:t>
-            </w:r>
-          </w:p>
-        </w:tc>
-      </w:tr>
-      <w:tr>
-        <w:tc>
-          <w:tcPr>
-            <w:tcW w:w="421" w:type="dxa"/>
-          </w:tcPr>
-          <w:p>
-            <w:r>
-              <w:t>15:55</w:t>
-            </w:r>
-          </w:p>
-        </w:tc>
-        <w:tc>
-          <w:tcPr>
-            <w:tcW w:w="1275" w:type="dxa"/>
-          </w:tcPr>
-          <w:p>
-            <w:r>
-              <w:t>5</w:t>
-            </w:r>
-            <w:r>
-              <w:t>0’</w:t>
-            </w:r>
-          </w:p>
-        </w:tc>
-        <w:tc>
-          <w:tcPr>
-            <w:tcW w:w="7366" w:type="dxa"/>
-          </w:tcPr>
-          <w:p>
-            <w:r>
-              <w:t>Automatische piekdetectie</w:t>
-            </w:r>
-            <w:r>
-              <w:t xml:space="preserve"> (2-3 lesuren)</w:t>
-            </w:r>
-          </w:p>
-          <w:p>
-            <w:pPr>
-              <w:pStyle w:val="Lijstalinea"/>
-              <w:numPr>
-                <w:ilvl w:val="0"/>
-                <w:numId w:val="2"/>
-              </w:numPr>
-            </w:pPr>
-            <w:r>
-              <w:t>Hoe detecteren?</w:t>
-            </w:r>
-          </w:p>
-          <w:p>
-            <w:pPr>
-              <w:pStyle w:val="Lijstalinea"/>
-              <w:numPr>
-                <w:ilvl w:val="0"/>
-                <w:numId w:val="2"/>
-              </w:numPr>
-            </w:pPr>
-            <w:r>
-              <w:t>Fouriertransformatie</w:t>
-            </w:r>
-          </w:p>
-        </w:tc>
-      </w:tr>
-      <w:tr>
-        <w:tc>
-          <w:tcPr>
-            <w:tcW w:w="421" w:type="dxa"/>
-          </w:tcPr>
-          <w:p>
-            <w:r>
-              <w:t>16:</w:t>
-            </w:r>
-            <w:r>
-              <w:t>4</w:t>
-            </w:r>
-            <w:r>
-              <w:t>5</w:t>
-            </w:r>
-          </w:p>
-        </w:tc>
-        <w:tc>
-          <w:tcPr>
-            <w:tcW w:w="1275" w:type="dxa"/>
-          </w:tcPr>
-          <w:p>
-            <w:r>
-              <w:t>5</w:t>
-            </w:r>
-            <w:r>
-              <w:t>0’</w:t>
-            </w:r>
-          </w:p>
-        </w:tc>
-        <w:tc>
-          <w:tcPr>
-            <w:tcW w:w="7366" w:type="dxa"/>
-          </w:tcPr>
-          <w:p>
-            <w:r>
-              <w:t>Bouwen van de complete app</w:t>
-            </w:r>
-            <w:r>
-              <w:t xml:space="preserve"> (2 lesuren)</w:t>
-            </w:r>
-          </w:p>
-          <w:p>
-            <w:pPr>
-              <w:pStyle w:val="Lijstalinea"/>
-              <w:numPr>
-                <w:ilvl w:val="0"/>
-                <w:numId w:val="2"/>
-              </w:numPr>
-            </w:pPr>
-            <w:r>
               <w:t>Video opnemen</w:t>
             </w:r>
           </w:p>
@@ -565,7 +602,15 @@
               </w:numPr>
             </w:pPr>
             <w:r>
-              <w:t>Grafiek roodwaarde ifv de tijd</w:t>
+              <w:t xml:space="preserve">Grafiek roodwaarde </w:t>
+            </w:r>
+            <w:proofErr w:type="spellStart"/>
+            <w:r>
+              <w:t>ifv</w:t>
+            </w:r>
+            <w:proofErr w:type="spellEnd"/>
+            <w:r>
+              <w:t xml:space="preserve"> de tijd</w:t>
             </w:r>
           </w:p>
           <w:p>

</xml_diff>